<commit_message>
added authentication and hashing
</commit_message>
<xml_diff>
--- a/Node js video 4 notes.docx
+++ b/Node js video 4 notes.docx
@@ -53,12 +53,28 @@
     </w:p>
     <w:p>
       <w:r>
-        <w:t xml:space="preserve">Menu card = API………….. items in menu card = endpoints. </w:t>
-      </w:r>
-    </w:p>
-    <w:p>
-      <w:r>
-        <w:t xml:space="preserve">Localhost refers to our computer. Think of it like a building. Waiter lives in a building and his house number is xyz. In the same way, our server is present in our computer(localhost) and its house number(port) is for eg 3000. </w:t>
+        <w:t>Menu card = API………</w:t>
+      </w:r>
+      <w:proofErr w:type="gramStart"/>
+      <w:r>
+        <w:t>…..</w:t>
+      </w:r>
+      <w:proofErr w:type="gramEnd"/>
+      <w:r>
+        <w:t xml:space="preserve"> items in menu card = endpoints. </w:t>
+      </w:r>
+    </w:p>
+    <w:p>
+      <w:r>
+        <w:t xml:space="preserve">Localhost refers to our computer. Think of it like a building. Waiter lives in a building and his house number is xyz. In the same way, our server is present in our computer(localhost) and its house number(port) is for </w:t>
+      </w:r>
+      <w:proofErr w:type="gramStart"/>
+      <w:r>
+        <w:t>eg</w:t>
+      </w:r>
+      <w:proofErr w:type="gramEnd"/>
+      <w:r>
+        <w:t xml:space="preserve"> 3000. </w:t>
       </w:r>
     </w:p>
     <w:p/>
@@ -105,13 +121,56 @@
     </w:p>
     <w:p>
       <w:r>
-        <w:t>API hoti hai specific route + method ka combination</w:t>
-      </w:r>
-      <w:r>
-        <w:t xml:space="preserve"> eg </w:t>
-      </w:r>
-      <w:r>
-        <w:t>GET    http://localhost:3000/users</w:t>
+        <w:t xml:space="preserve">API hoti hai specific route + method ka combination </w:t>
+      </w:r>
+      <w:proofErr w:type="gramStart"/>
+      <w:r>
+        <w:t>eg</w:t>
+      </w:r>
+      <w:proofErr w:type="gramEnd"/>
+      <w:r>
+        <w:t xml:space="preserve"> </w:t>
+      </w:r>
+      <w:r>
+        <w:t xml:space="preserve">GET    </w:t>
+      </w:r>
+      <w:hyperlink r:id="rId6" w:history="1">
+        <w:r>
+          <w:rPr>
+            <w:rStyle w:val="Hyperlink"/>
+          </w:rPr>
+          <w:t>http://localhost:3000/users</w:t>
+        </w:r>
+      </w:hyperlink>
+    </w:p>
+    <w:p/>
+    <w:p>
+      <w:pPr>
+        <w:rPr>
+          <w:b/>
+          <w:bCs/>
+          <w:u w:val="single"/>
+        </w:rPr>
+      </w:pPr>
+      <w:r>
+        <w:rPr>
+          <w:b/>
+          <w:bCs/>
+          <w:u w:val="single"/>
+        </w:rPr>
+        <w:t>Node js video 10:</w:t>
+      </w:r>
+    </w:p>
+    <w:p>
+      <w:r>
+        <w:rPr>
+          <w:rFonts w:ascii="Segoe UI" w:hAnsi="Segoe UI" w:cs="Segoe UI"/>
+          <w:color w:val="FFFFFF"/>
+          <w:sz w:val="18"/>
+          <w:szCs w:val="18"/>
+          <w:shd w:val="clear" w:color="auto" w:fill="212121"/>
+        </w:rPr>
+        <w:t>http://localhost:3000/person?username=aliraza&amp;password=12345</w:t>
       </w:r>
     </w:p>
     <w:sectPr>

</xml_diff>